<commit_message>
Udaka Shanti Correction 28/11/2019
</commit_message>
<xml_diff>
--- a/udaka-shAnti/Udaka Shanti Latin.docx
+++ b/udaka-shAnti/Udaka Shanti Latin.docx
@@ -647,8 +647,6 @@
               </w:rPr>
               <w:t>rak½µghna¯</w:t>
             </w:r>
-            <w:bookmarkStart w:id="0" w:name="_GoBack"/>
-            <w:bookmarkEnd w:id="0"/>
             <w:r>
               <w:rPr>
                 <w:rFonts w:ascii="BRH Latin" w:hAnsi="BRH Latin"/>
@@ -5880,7 +5878,7 @@
           <w:szCs w:val="48"/>
         </w:rPr>
       </w:pPr>
-      <w:bookmarkStart w:id="1" w:name="_Toc11076245"/>
+      <w:bookmarkStart w:id="0" w:name="_Toc11076245"/>
       <w:r>
         <w:rPr>
           <w:b/>
@@ -5903,7 +5901,7 @@
         <w:tab/>
         <w:t>udaka ¾¡nti</w:t>
       </w:r>
-      <w:bookmarkEnd w:id="1"/>
+      <w:bookmarkEnd w:id="0"/>
     </w:p>
     <w:p>
       <w:pPr>
@@ -5914,7 +5912,7 @@
           <w:color w:val="auto"/>
         </w:rPr>
       </w:pPr>
-      <w:bookmarkStart w:id="2" w:name="_Toc11076246"/>
+      <w:bookmarkStart w:id="1" w:name="_Toc11076246"/>
       <w:r>
         <w:rPr>
           <w:b/>
@@ -5932,7 +5930,7 @@
         <w:tab/>
         <w:t>v£d¡ra¯bh£ sarvas¡dh¡ra³y£na japy¡¦ mantr¡¦</w:t>
       </w:r>
-      <w:bookmarkEnd w:id="2"/>
+      <w:bookmarkEnd w:id="1"/>
     </w:p>
     <w:p>
       <w:pPr>
@@ -6098,7 +6096,7 @@
           <w:color w:val="auto"/>
         </w:rPr>
       </w:pPr>
-      <w:bookmarkStart w:id="3" w:name="_Toc11076247"/>
+      <w:bookmarkStart w:id="2" w:name="_Toc11076247"/>
       <w:r>
         <w:rPr>
           <w:b/>
@@ -6116,7 +6114,7 @@
         <w:tab/>
         <w:t>v£d¡dhay¡</w:t>
       </w:r>
-      <w:bookmarkEnd w:id="3"/>
+      <w:bookmarkEnd w:id="2"/>
     </w:p>
     <w:p>
       <w:pPr>
@@ -6287,7 +6285,7 @@
           <w:color w:val="auto"/>
         </w:rPr>
       </w:pPr>
-      <w:bookmarkStart w:id="4" w:name="_Toc11076248"/>
+      <w:bookmarkStart w:id="3" w:name="_Toc11076248"/>
       <w:r>
         <w:rPr>
           <w:b/>
@@ -6306,7 +6304,7 @@
         <w:tab/>
         <w:t>rak½µghna¯</w:t>
       </w:r>
-      <w:bookmarkEnd w:id="4"/>
+      <w:bookmarkEnd w:id="3"/>
     </w:p>
     <w:p>
       <w:pPr>
@@ -6846,7 +6844,7 @@
           <w:color w:val="auto"/>
         </w:rPr>
       </w:pPr>
-      <w:bookmarkStart w:id="5" w:name="_Toc11076249"/>
+      <w:bookmarkStart w:id="4" w:name="_Toc11076249"/>
       <w:r>
         <w:rPr>
           <w:b/>
@@ -6864,7 +6862,7 @@
         <w:tab/>
         <w:t>indra sÀkta¯</w:t>
       </w:r>
-      <w:bookmarkEnd w:id="5"/>
+      <w:bookmarkEnd w:id="4"/>
     </w:p>
     <w:p>
       <w:pPr>
@@ -8086,7 +8084,7 @@
           <w:color w:val="auto"/>
         </w:rPr>
       </w:pPr>
-      <w:bookmarkStart w:id="6" w:name="_Toc11076250"/>
+      <w:bookmarkStart w:id="5" w:name="_Toc11076250"/>
       <w:r>
         <w:rPr>
           <w:b/>
@@ -8104,7 +8102,7 @@
         <w:tab/>
         <w:t>y£ d£v¡:</w:t>
       </w:r>
-      <w:bookmarkEnd w:id="6"/>
+      <w:bookmarkEnd w:id="5"/>
       <w:r>
         <w:rPr>
           <w:b/>
@@ -8419,7 +8417,7 @@
           <w:color w:val="auto"/>
         </w:rPr>
       </w:pPr>
-      <w:bookmarkStart w:id="7" w:name="_Toc11076251"/>
+      <w:bookmarkStart w:id="6" w:name="_Toc11076251"/>
       <w:r>
         <w:rPr>
           <w:b/>
@@ -8437,7 +8435,7 @@
         <w:tab/>
         <w:t xml:space="preserve"> y£ d£v¡: (anu½a±ga¯)</w:t>
       </w:r>
-      <w:bookmarkEnd w:id="7"/>
+      <w:bookmarkEnd w:id="6"/>
     </w:p>
     <w:p>
       <w:pPr>
@@ -8648,7 +8646,7 @@
           <w:color w:val="auto"/>
         </w:rPr>
       </w:pPr>
-      <w:bookmarkStart w:id="8" w:name="_Toc11076252"/>
+      <w:bookmarkStart w:id="7" w:name="_Toc11076252"/>
       <w:r>
         <w:rPr>
           <w:b/>
@@ -8666,7 +8664,7 @@
         <w:tab/>
         <w:t>¡yu½k¡m£½¿i mantr¡:</w:t>
       </w:r>
-      <w:bookmarkEnd w:id="8"/>
+      <w:bookmarkEnd w:id="7"/>
     </w:p>
     <w:p>
       <w:pPr>
@@ -8854,7 +8852,7 @@
           <w:color w:val="auto"/>
         </w:rPr>
       </w:pPr>
-      <w:bookmarkStart w:id="9" w:name="_Toc11076253"/>
+      <w:bookmarkStart w:id="8" w:name="_Toc11076253"/>
       <w:r>
         <w:rPr>
           <w:b/>
@@ -8873,7 +8871,7 @@
         <w:tab/>
         <w:t>¡yu½k¡m£½¿i mantr¡: (anu½a±ga¯)</w:t>
       </w:r>
-      <w:bookmarkEnd w:id="9"/>
+      <w:bookmarkEnd w:id="8"/>
     </w:p>
     <w:p>
       <w:pPr>
@@ -9020,7 +9018,7 @@
           <w:color w:val="auto"/>
         </w:rPr>
       </w:pPr>
-      <w:bookmarkStart w:id="10" w:name="_Toc11076254"/>
+      <w:bookmarkStart w:id="9" w:name="_Toc11076254"/>
       <w:r>
         <w:rPr>
           <w:b/>
@@ -9038,7 +9036,7 @@
         <w:tab/>
         <w:t>ag¯hµmuca mantr¡:</w:t>
       </w:r>
-      <w:bookmarkEnd w:id="10"/>
+      <w:bookmarkEnd w:id="9"/>
       <w:r>
         <w:rPr>
           <w:b/>
@@ -9294,7 +9292,7 @@
           <w:color w:val="auto"/>
         </w:rPr>
       </w:pPr>
-      <w:bookmarkStart w:id="11" w:name="_Toc11076255"/>
+      <w:bookmarkStart w:id="10" w:name="_Toc11076255"/>
       <w:r>
         <w:rPr>
           <w:b/>
@@ -9328,7 +9326,7 @@
         </w:rPr>
         <w:t>ag¯hµmuca mantr¡: (anu½a±ga¯)</w:t>
       </w:r>
-      <w:bookmarkEnd w:id="11"/>
+      <w:bookmarkEnd w:id="10"/>
     </w:p>
     <w:p>
       <w:pPr>
@@ -9836,7 +9834,7 @@
           <w:color w:val="auto"/>
         </w:rPr>
       </w:pPr>
-      <w:bookmarkStart w:id="12" w:name="_Toc11076256"/>
+      <w:bookmarkStart w:id="11" w:name="_Toc11076256"/>
       <w:r>
         <w:rPr>
           <w:b/>
@@ -9869,7 +9867,7 @@
         </w:rPr>
         <w:t>¾¡st» sÀkta¯ (¡pya¯)</w:t>
       </w:r>
-      <w:bookmarkEnd w:id="12"/>
+      <w:bookmarkEnd w:id="11"/>
     </w:p>
     <w:p>
       <w:pPr>
@@ -9985,7 +9983,7 @@
           <w:color w:val="auto"/>
         </w:rPr>
       </w:pPr>
-      <w:bookmarkStart w:id="13" w:name="_Toc11076257"/>
+      <w:bookmarkStart w:id="12" w:name="_Toc11076257"/>
       <w:r>
         <w:rPr>
           <w:b/>
@@ -10018,7 +10016,7 @@
         </w:rPr>
         <w:t>r¡½¿rabh»ta¯</w:t>
       </w:r>
-      <w:bookmarkEnd w:id="13"/>
+      <w:bookmarkEnd w:id="12"/>
     </w:p>
     <w:p>
       <w:pPr>
@@ -10558,7 +10556,7 @@
           <w:color w:val="auto"/>
         </w:rPr>
       </w:pPr>
-      <w:bookmarkStart w:id="14" w:name="_Toc11076258"/>
+      <w:bookmarkStart w:id="13" w:name="_Toc11076258"/>
       <w:r>
         <w:rPr>
           <w:b/>
@@ -10584,7 +10582,7 @@
         <w:tab/>
         <w:t>r¡½¿rabh»ta¯ (anu½a±ga¯)</w:t>
       </w:r>
-      <w:bookmarkEnd w:id="14"/>
+      <w:bookmarkEnd w:id="13"/>
     </w:p>
     <w:p>
       <w:pPr>
@@ -11183,7 +11181,7 @@
           <w:color w:val="auto"/>
         </w:rPr>
       </w:pPr>
-      <w:bookmarkStart w:id="15" w:name="_Toc11076259"/>
+      <w:bookmarkStart w:id="14" w:name="_Toc11076259"/>
       <w:r>
         <w:rPr>
           <w:b/>
@@ -11209,7 +11207,7 @@
         <w:tab/>
         <w:t>sarpa sÀkta¯</w:t>
       </w:r>
-      <w:bookmarkEnd w:id="15"/>
+      <w:bookmarkEnd w:id="14"/>
     </w:p>
     <w:p>
       <w:pPr>
@@ -11421,7 +11419,7 @@
           <w:color w:val="auto"/>
         </w:rPr>
       </w:pPr>
-      <w:bookmarkStart w:id="16" w:name="_Toc11076260"/>
+      <w:bookmarkStart w:id="15" w:name="_Toc11076260"/>
       <w:r>
         <w:rPr>
           <w:b/>
@@ -11447,7 +11445,7 @@
         <w:tab/>
         <w:t>pa¯cacµ¢¡¦</w:t>
       </w:r>
-      <w:bookmarkEnd w:id="16"/>
+      <w:bookmarkEnd w:id="15"/>
     </w:p>
     <w:p>
       <w:pPr>
@@ -11744,7 +11742,7 @@
           <w:color w:val="auto"/>
         </w:rPr>
       </w:pPr>
-      <w:bookmarkStart w:id="17" w:name="_Toc11076261"/>
+      <w:bookmarkStart w:id="16" w:name="_Toc11076261"/>
       <w:r>
         <w:rPr>
           <w:b/>
@@ -11770,7 +11768,7 @@
         <w:tab/>
         <w:t>pa¯cacµ¢¡¦ (anu½a±ga¯)</w:t>
       </w:r>
-      <w:bookmarkEnd w:id="17"/>
+      <w:bookmarkEnd w:id="16"/>
     </w:p>
     <w:p>
       <w:pPr>
@@ -11937,7 +11935,7 @@
           <w:color w:val="auto"/>
         </w:rPr>
       </w:pPr>
-      <w:bookmarkStart w:id="18" w:name="_Toc11076262"/>
+      <w:bookmarkStart w:id="17" w:name="_Toc11076262"/>
       <w:r>
         <w:rPr>
           <w:b/>
@@ -11970,7 +11968,7 @@
         </w:rPr>
         <w:t>apratiratha:</w:t>
       </w:r>
-      <w:bookmarkEnd w:id="18"/>
+      <w:bookmarkEnd w:id="17"/>
     </w:p>
     <w:p>
       <w:pPr>
@@ -12466,7 +12464,7 @@
           <w:color w:val="auto"/>
         </w:rPr>
       </w:pPr>
-      <w:bookmarkStart w:id="19" w:name="_Toc11076263"/>
+      <w:bookmarkStart w:id="18" w:name="_Toc11076263"/>
       <w:r>
         <w:rPr>
           <w:b/>
@@ -12499,7 +12497,7 @@
         </w:rPr>
         <w:t>camaka¯ t»t§ya anuv¡ka¦</w:t>
       </w:r>
-      <w:bookmarkEnd w:id="19"/>
+      <w:bookmarkEnd w:id="18"/>
     </w:p>
     <w:p>
       <w:pPr>
@@ -12841,7 +12839,7 @@
           <w:color w:val="auto"/>
         </w:rPr>
       </w:pPr>
-      <w:bookmarkStart w:id="20" w:name="_Toc11076264"/>
+      <w:bookmarkStart w:id="19" w:name="_Toc11076264"/>
       <w:r>
         <w:rPr>
           <w:b/>
@@ -12868,7 +12866,7 @@
         <w:tab/>
         <w:t>vihavyam</w:t>
       </w:r>
-      <w:bookmarkEnd w:id="20"/>
+      <w:bookmarkEnd w:id="19"/>
     </w:p>
     <w:p>
       <w:pPr>
@@ -13362,7 +13360,7 @@
           <w:color w:val="auto"/>
         </w:rPr>
       </w:pPr>
-      <w:bookmarkStart w:id="21" w:name="_Toc11076265"/>
+      <w:bookmarkStart w:id="20" w:name="_Toc11076265"/>
       <w:r>
         <w:rPr>
           <w:b/>
@@ -13388,7 +13386,7 @@
         <w:tab/>
         <w:t>m»g¡ra:</w:t>
       </w:r>
-      <w:bookmarkEnd w:id="21"/>
+      <w:bookmarkEnd w:id="20"/>
     </w:p>
     <w:p>
       <w:pPr>
@@ -14840,7 +14838,7 @@
           <w:color w:val="auto"/>
         </w:rPr>
       </w:pPr>
-      <w:bookmarkStart w:id="22" w:name="_Toc11076266"/>
+      <w:bookmarkStart w:id="21" w:name="_Toc11076266"/>
       <w:r>
         <w:rPr>
           <w:b/>
@@ -14874,7 +14872,7 @@
         </w:rPr>
         <w:t>sarp¡hut§ mantr¡:</w:t>
       </w:r>
-      <w:bookmarkEnd w:id="22"/>
+      <w:bookmarkEnd w:id="21"/>
     </w:p>
     <w:p>
       <w:pPr>
@@ -15162,7 +15160,7 @@
           <w:color w:val="auto"/>
         </w:rPr>
       </w:pPr>
-      <w:bookmarkStart w:id="23" w:name="_Toc11076267"/>
+      <w:bookmarkStart w:id="22" w:name="_Toc11076267"/>
       <w:r>
         <w:rPr>
           <w:b/>
@@ -15189,7 +15187,7 @@
         <w:tab/>
         <w:t>sarp¡hut§ mantr¡: (anu½a±ga¯)</w:t>
       </w:r>
-      <w:bookmarkEnd w:id="23"/>
+      <w:bookmarkEnd w:id="22"/>
     </w:p>
     <w:p>
       <w:pPr>
@@ -15391,7 +15389,7 @@
           <w:color w:val="auto"/>
         </w:rPr>
       </w:pPr>
-      <w:bookmarkStart w:id="24" w:name="_Toc11076268"/>
+      <w:bookmarkStart w:id="23" w:name="_Toc11076268"/>
       <w:r>
         <w:rPr>
           <w:b/>
@@ -15424,7 +15422,7 @@
         </w:rPr>
         <w:t>gandharv¡hut§¦</w:t>
       </w:r>
-      <w:bookmarkEnd w:id="24"/>
+      <w:bookmarkEnd w:id="23"/>
     </w:p>
     <w:p>
       <w:pPr>
@@ -15722,7 +15720,7 @@
           <w:color w:val="auto"/>
         </w:rPr>
       </w:pPr>
-      <w:bookmarkStart w:id="25" w:name="_Toc11076269"/>
+      <w:bookmarkStart w:id="24" w:name="_Toc11076269"/>
       <w:r>
         <w:rPr>
           <w:b/>
@@ -15755,7 +15753,7 @@
         </w:rPr>
         <w:t>gandharv¡hut§¦ (anu½a±ga¯)</w:t>
       </w:r>
-      <w:bookmarkEnd w:id="25"/>
+      <w:bookmarkEnd w:id="24"/>
       <w:r>
         <w:rPr>
           <w:b/>
@@ -16004,7 +16002,7 @@
           <w:color w:val="auto"/>
         </w:rPr>
       </w:pPr>
-      <w:bookmarkStart w:id="26" w:name="_Toc11076270"/>
+      <w:bookmarkStart w:id="25" w:name="_Toc11076270"/>
       <w:r>
         <w:rPr>
           <w:b/>
@@ -16037,7 +16035,7 @@
         </w:rPr>
         <w:t>ajy¡ni mantr¡:</w:t>
       </w:r>
-      <w:bookmarkEnd w:id="26"/>
+      <w:bookmarkEnd w:id="25"/>
     </w:p>
     <w:p>
       <w:pPr>
@@ -16621,7 +16619,7 @@
           <w:color w:val="auto"/>
         </w:rPr>
       </w:pPr>
-      <w:bookmarkStart w:id="27" w:name="_Toc11076271"/>
+      <w:bookmarkStart w:id="26" w:name="_Toc11076271"/>
       <w:r>
         <w:rPr>
           <w:b/>
@@ -16647,7 +16645,7 @@
         <w:tab/>
         <w:t>atharva¾§r½a¯</w:t>
       </w:r>
-      <w:bookmarkEnd w:id="27"/>
+      <w:bookmarkEnd w:id="26"/>
     </w:p>
     <w:p>
       <w:pPr>
@@ -17075,7 +17073,7 @@
           <w:color w:val="auto"/>
         </w:rPr>
       </w:pPr>
-      <w:bookmarkStart w:id="28" w:name="_Toc11076272"/>
+      <w:bookmarkStart w:id="27" w:name="_Toc11076272"/>
       <w:r>
         <w:rPr>
           <w:b/>
@@ -17108,7 +17106,7 @@
         </w:rPr>
         <w:t>pratya¯girasa:</w:t>
       </w:r>
-      <w:bookmarkEnd w:id="28"/>
+      <w:bookmarkEnd w:id="27"/>
       <w:r>
         <w:rPr>
           <w:b/>
@@ -18782,7 +18780,7 @@
           <w:color w:val="auto"/>
         </w:rPr>
       </w:pPr>
-      <w:bookmarkStart w:id="29" w:name="_Toc11076273"/>
+      <w:bookmarkStart w:id="28" w:name="_Toc11076273"/>
       <w:r>
         <w:rPr>
           <w:b/>
@@ -18808,7 +18806,7 @@
         <w:tab/>
         <w:t>anna sÀkta¯</w:t>
       </w:r>
-      <w:bookmarkEnd w:id="29"/>
+      <w:bookmarkEnd w:id="28"/>
     </w:p>
     <w:p>
       <w:pPr>
@@ -19190,7 +19188,7 @@
           <w:color w:val="auto"/>
         </w:rPr>
       </w:pPr>
-      <w:bookmarkStart w:id="30" w:name="_Toc11076274"/>
+      <w:bookmarkStart w:id="29" w:name="_Toc11076274"/>
       <w:r>
         <w:rPr>
           <w:b/>
@@ -19223,7 +19221,7 @@
         </w:rPr>
         <w:t>v¡kh sÀkta¯</w:t>
       </w:r>
-      <w:bookmarkEnd w:id="30"/>
+      <w:bookmarkEnd w:id="29"/>
     </w:p>
     <w:p>
       <w:pPr>
@@ -20135,7 +20133,7 @@
           <w:color w:val="auto"/>
         </w:rPr>
       </w:pPr>
-      <w:bookmarkStart w:id="31" w:name="_Toc11076275"/>
+      <w:bookmarkStart w:id="30" w:name="_Toc11076275"/>
       <w:r>
         <w:rPr>
           <w:b/>
@@ -20168,7 +20166,7 @@
         </w:rPr>
         <w:t>¾raddh¡ sÀkta¯</w:t>
       </w:r>
-      <w:bookmarkEnd w:id="31"/>
+      <w:bookmarkEnd w:id="30"/>
     </w:p>
     <w:p>
       <w:pPr>
@@ -20453,7 +20451,7 @@
           <w:color w:val="auto"/>
         </w:rPr>
       </w:pPr>
-      <w:bookmarkStart w:id="32" w:name="_Toc11076276"/>
+      <w:bookmarkStart w:id="31" w:name="_Toc11076276"/>
       <w:r>
         <w:rPr>
           <w:b/>
@@ -20471,192 +20469,212 @@
         <w:tab/>
         <w:t>brahma sÀkta¯</w:t>
       </w:r>
+      <w:bookmarkEnd w:id="31"/>
+    </w:p>
+    <w:p>
+      <w:pPr>
+        <w:widowControl w:val="0"/>
+        <w:autoSpaceDE w:val="0"/>
+        <w:autoSpaceDN w:val="0"/>
+        <w:adjustRightInd w:val="0"/>
+        <w:spacing w:after="0" w:line="240" w:lineRule="auto"/>
+        <w:rPr>
+          <w:rFonts w:ascii="BRH Latin" w:hAnsi="BRH Latin" w:cs="BRH Latin"/>
+          <w:color w:val="000000"/>
+          <w:sz w:val="40"/>
+          <w:szCs w:val="40"/>
+        </w:rPr>
+      </w:pPr>
+      <w:r>
+        <w:rPr>
+          <w:rFonts w:ascii="BRH Latin" w:hAnsi="BRH Latin" w:cs="BRH Latin"/>
+          <w:color w:val="000000"/>
+          <w:sz w:val="40"/>
+          <w:szCs w:val="40"/>
+        </w:rPr>
+        <w:t>TB</w:t>
+      </w:r>
+      <w:r>
+        <w:rPr>
+          <w:rFonts w:ascii="BRH Latin" w:hAnsi="BRH Latin" w:cs="BRH Latin"/>
+          <w:color w:val="000000"/>
+          <w:sz w:val="40"/>
+          <w:szCs w:val="40"/>
+        </w:rPr>
+        <w:t xml:space="preserve"> 2.8.8.10  tµ </w:t>
+      </w:r>
+      <w:r>
+        <w:rPr>
+          <w:rFonts w:ascii="BRH Latin" w:hAnsi="BRH Latin" w:cs="BRH Latin"/>
+          <w:color w:val="000000"/>
+          <w:sz w:val="40"/>
+          <w:szCs w:val="40"/>
+        </w:rPr>
+        <w:t>TB</w:t>
+      </w:r>
+      <w:r>
+        <w:rPr>
+          <w:rFonts w:ascii="BRH Latin" w:hAnsi="BRH Latin" w:cs="BRH Latin"/>
+          <w:color w:val="000000"/>
+          <w:sz w:val="40"/>
+          <w:szCs w:val="40"/>
+        </w:rPr>
+        <w:t xml:space="preserve"> 2.8.8.11 fµr</w:t>
+      </w:r>
+      <w:r>
+        <w:rPr>
+          <w:rFonts w:ascii="BRH Latin" w:hAnsi="BRH Latin" w:cs="BRH Latin"/>
+          <w:color w:val="000000"/>
+          <w:sz w:val="40"/>
+          <w:szCs w:val="40"/>
+        </w:rPr>
+        <w:t xml:space="preserve"> para </w:t>
+      </w:r>
+      <w:r>
+        <w:rPr>
+          <w:rFonts w:ascii="BRH Latin" w:hAnsi="BRH Latin" w:cs="BRH Latin"/>
+          <w:color w:val="000000"/>
+          <w:sz w:val="40"/>
+          <w:szCs w:val="40"/>
+        </w:rPr>
+        <w:t>69b tµ 71</w:t>
+      </w:r>
+    </w:p>
+    <w:p>
+      <w:pPr>
+        <w:widowControl w:val="0"/>
+        <w:autoSpaceDE w:val="0"/>
+        <w:autoSpaceDN w:val="0"/>
+        <w:adjustRightInd w:val="0"/>
+        <w:spacing w:after="0" w:line="240" w:lineRule="auto"/>
+        <w:rPr>
+          <w:rFonts w:ascii="BRH Latin" w:hAnsi="BRH Latin" w:cs="BRH Latin"/>
+          <w:color w:val="000000"/>
+          <w:sz w:val="40"/>
+          <w:szCs w:val="40"/>
+        </w:rPr>
+      </w:pPr>
+      <w:r>
+        <w:rPr>
+          <w:rFonts w:ascii="BRH Latin" w:hAnsi="BRH Latin" w:cs="BRH Latin"/>
+          <w:color w:val="000000"/>
+          <w:sz w:val="40"/>
+          <w:szCs w:val="40"/>
+        </w:rPr>
+        <w:t>brahmaÇjaj²¡Æna¯ praÇthaÆma¯ puÆrast¡Èt | vis§ÇmaÆta-ssuÆrucµÇ v£Æna ¡Çva¦ |</w:t>
+      </w:r>
+      <w:r>
+        <w:rPr>
+          <w:rFonts w:ascii="BRH Latin" w:hAnsi="BRH Latin" w:cs="BRH Latin"/>
+          <w:color w:val="000000"/>
+          <w:sz w:val="40"/>
+          <w:szCs w:val="40"/>
+        </w:rPr>
+        <w:t xml:space="preserve"> </w:t>
+      </w:r>
+      <w:r>
+        <w:rPr>
+          <w:rFonts w:ascii="BRH Latin" w:hAnsi="BRH Latin" w:cs="BRH Latin"/>
+          <w:color w:val="000000"/>
+          <w:sz w:val="40"/>
+          <w:szCs w:val="40"/>
+        </w:rPr>
+        <w:t>sa buÆddhniy¡Ç upaÆm¡ aÇsya viÆ½¿h¡¦ | saÆta¾caÆ yµniÆ-masaÇta¾caÆ vivaÇ¦ || piÆt¡-viÆr¡j¡Ç m»½aÆbhµ-raÇy§Æ³¡¯ | aÆntariÇk½a¯ °viÆ¾varÀÇpaÆ ¡viÇv£¾a || 69b</w:t>
+      </w:r>
+    </w:p>
+    <w:p>
+      <w:pPr>
+        <w:widowControl w:val="0"/>
+        <w:autoSpaceDE w:val="0"/>
+        <w:autoSpaceDN w:val="0"/>
+        <w:adjustRightInd w:val="0"/>
+        <w:spacing w:after="0" w:line="240" w:lineRule="auto"/>
+        <w:rPr>
+          <w:rFonts w:ascii="BRH Latin" w:hAnsi="BRH Latin" w:cs="BRH Latin"/>
+          <w:color w:val="000000"/>
+          <w:sz w:val="40"/>
+          <w:szCs w:val="40"/>
+        </w:rPr>
+      </w:pPr>
+    </w:p>
+    <w:p>
+      <w:pPr>
+        <w:widowControl w:val="0"/>
+        <w:autoSpaceDE w:val="0"/>
+        <w:autoSpaceDN w:val="0"/>
+        <w:adjustRightInd w:val="0"/>
+        <w:spacing w:after="0" w:line="240" w:lineRule="auto"/>
+        <w:rPr>
+          <w:rFonts w:ascii="BRH Latin" w:hAnsi="BRH Latin" w:cs="BRH Latin"/>
+          <w:color w:val="000000"/>
+          <w:sz w:val="40"/>
+          <w:szCs w:val="40"/>
+        </w:rPr>
+      </w:pPr>
+      <w:r>
+        <w:rPr>
+          <w:rFonts w:ascii="BRH Latin" w:hAnsi="BRH Latin" w:cs="BRH Latin"/>
+          <w:color w:val="000000"/>
+          <w:sz w:val="40"/>
+          <w:szCs w:val="40"/>
+        </w:rPr>
+        <w:t>tamaÆrkairaÆbhyaÇrccanti vaÆthsa¯ | brahmaÆ santaÆ¯ brahmaÇ³¡ vaÆrddhayaÇnta¦ || brahmaÇ d£Æv¡naÇjanayat | brahmaÆ vi¾vaÇmiÆda¯ jagaÇt ||</w:t>
+      </w:r>
+      <w:r>
+        <w:rPr>
+          <w:rFonts w:ascii="BRH Latin" w:hAnsi="BRH Latin" w:cs="BRH Latin"/>
+          <w:color w:val="000000"/>
+          <w:sz w:val="40"/>
+          <w:szCs w:val="40"/>
+        </w:rPr>
+        <w:t xml:space="preserve"> </w:t>
+      </w:r>
+      <w:r>
+        <w:rPr>
+          <w:rFonts w:ascii="BRH Latin" w:hAnsi="BRH Latin" w:cs="BRH Latin"/>
+          <w:color w:val="000000"/>
+          <w:sz w:val="40"/>
+          <w:szCs w:val="40"/>
+        </w:rPr>
+        <w:t>brahmaÇ³a¦ k½aÆtra¯ nirmiÇta¯ | brahmaÇ br¡hmaÆ³a ¡Ætman¡È || aÆntaraÇsmi-nniÆm£ lµÆk¡¦ | aÆnta rvi¾vaÇmiÆda¯ jagaÇt |</w:t>
+      </w:r>
+      <w:r>
+        <w:rPr>
+          <w:rFonts w:ascii="BRH Latin" w:hAnsi="BRH Latin" w:cs="BRH Latin"/>
+          <w:color w:val="000000"/>
+          <w:sz w:val="40"/>
+          <w:szCs w:val="40"/>
+        </w:rPr>
+        <w:t xml:space="preserve"> </w:t>
+      </w:r>
+      <w:r>
+        <w:rPr>
+          <w:rFonts w:ascii="BRH Latin" w:hAnsi="BRH Latin" w:cs="BRH Latin"/>
+          <w:color w:val="000000"/>
+          <w:sz w:val="40"/>
+          <w:szCs w:val="40"/>
+        </w:rPr>
+        <w:t>brahmaiÆva bhÀÆt¡n¡Æ¯ jy£½¿haÈ¯ | t£naÆ kµÇ:'r.hatiÆ sparddhiÇtu</w:t>
+      </w:r>
+      <w:r>
+        <w:rPr>
+          <w:rFonts w:ascii="BRH Latin" w:hAnsi="BRH Latin" w:cs="BRH Latin"/>
+          <w:color w:val="000000"/>
+          <w:sz w:val="40"/>
+          <w:szCs w:val="40"/>
+        </w:rPr>
+        <w:t>¯</w:t>
+      </w:r>
+      <w:bookmarkStart w:id="32" w:name="_GoBack"/>
       <w:bookmarkEnd w:id="32"/>
-    </w:p>
-    <w:p>
-      <w:pPr>
-        <w:widowControl w:val="0"/>
-        <w:autoSpaceDE w:val="0"/>
-        <w:autoSpaceDN w:val="0"/>
-        <w:adjustRightInd w:val="0"/>
-        <w:spacing w:after="0" w:line="240" w:lineRule="auto"/>
-        <w:rPr>
-          <w:rFonts w:ascii="BRH Latin" w:hAnsi="BRH Latin" w:cs="BRH Latin"/>
-          <w:color w:val="000000"/>
-          <w:sz w:val="40"/>
-          <w:szCs w:val="40"/>
-        </w:rPr>
-      </w:pPr>
-      <w:r>
-        <w:rPr>
-          <w:rFonts w:ascii="BRH Latin" w:hAnsi="BRH Latin" w:cs="BRH Latin"/>
-          <w:color w:val="000000"/>
-          <w:sz w:val="40"/>
-          <w:szCs w:val="40"/>
-        </w:rPr>
-        <w:t>TB</w:t>
-      </w:r>
-      <w:r>
-        <w:rPr>
-          <w:rFonts w:ascii="BRH Latin" w:hAnsi="BRH Latin" w:cs="BRH Latin"/>
-          <w:color w:val="000000"/>
-          <w:sz w:val="40"/>
-          <w:szCs w:val="40"/>
-        </w:rPr>
-        <w:t xml:space="preserve"> 2.8.8.10  tµ </w:t>
-      </w:r>
-      <w:r>
-        <w:rPr>
-          <w:rFonts w:ascii="BRH Latin" w:hAnsi="BRH Latin" w:cs="BRH Latin"/>
-          <w:color w:val="000000"/>
-          <w:sz w:val="40"/>
-          <w:szCs w:val="40"/>
-        </w:rPr>
-        <w:t>TB</w:t>
-      </w:r>
-      <w:r>
-        <w:rPr>
-          <w:rFonts w:ascii="BRH Latin" w:hAnsi="BRH Latin" w:cs="BRH Latin"/>
-          <w:color w:val="000000"/>
-          <w:sz w:val="40"/>
-          <w:szCs w:val="40"/>
-        </w:rPr>
-        <w:t xml:space="preserve"> 2.8.8.11 fµr</w:t>
-      </w:r>
-      <w:r>
-        <w:rPr>
-          <w:rFonts w:ascii="BRH Latin" w:hAnsi="BRH Latin" w:cs="BRH Latin"/>
-          <w:color w:val="000000"/>
-          <w:sz w:val="40"/>
-          <w:szCs w:val="40"/>
-        </w:rPr>
-        <w:t xml:space="preserve"> para </w:t>
-      </w:r>
-      <w:r>
-        <w:rPr>
-          <w:rFonts w:ascii="BRH Latin" w:hAnsi="BRH Latin" w:cs="BRH Latin"/>
-          <w:color w:val="000000"/>
-          <w:sz w:val="40"/>
-          <w:szCs w:val="40"/>
-        </w:rPr>
-        <w:t>69b tµ 71</w:t>
-      </w:r>
-    </w:p>
-    <w:p>
-      <w:pPr>
-        <w:widowControl w:val="0"/>
-        <w:autoSpaceDE w:val="0"/>
-        <w:autoSpaceDN w:val="0"/>
-        <w:adjustRightInd w:val="0"/>
-        <w:spacing w:after="0" w:line="240" w:lineRule="auto"/>
-        <w:rPr>
-          <w:rFonts w:ascii="BRH Latin" w:hAnsi="BRH Latin" w:cs="BRH Latin"/>
-          <w:color w:val="000000"/>
-          <w:sz w:val="40"/>
-          <w:szCs w:val="40"/>
-        </w:rPr>
-      </w:pPr>
-      <w:r>
-        <w:rPr>
-          <w:rFonts w:ascii="BRH Latin" w:hAnsi="BRH Latin" w:cs="BRH Latin"/>
-          <w:color w:val="000000"/>
-          <w:sz w:val="40"/>
-          <w:szCs w:val="40"/>
-        </w:rPr>
-        <w:t>brahmaÇjaj²¡Æna¯ praÇthaÆma¯ puÆrast¡Èt | vis§ÇmaÆta-ssuÆrucµÇ v£Æna ¡Çva¦ |</w:t>
-      </w:r>
-      <w:r>
-        <w:rPr>
-          <w:rFonts w:ascii="BRH Latin" w:hAnsi="BRH Latin" w:cs="BRH Latin"/>
-          <w:color w:val="000000"/>
-          <w:sz w:val="40"/>
-          <w:szCs w:val="40"/>
-        </w:rPr>
-        <w:t xml:space="preserve"> </w:t>
-      </w:r>
-      <w:r>
-        <w:rPr>
-          <w:rFonts w:ascii="BRH Latin" w:hAnsi="BRH Latin" w:cs="BRH Latin"/>
-          <w:color w:val="000000"/>
-          <w:sz w:val="40"/>
-          <w:szCs w:val="40"/>
-        </w:rPr>
-        <w:t>sa buÆddhniy¡Ç upaÆm¡ aÇsya viÆ½¿h¡¦ | saÆta¾caÆ yµniÆ-masaÇta¾caÆ vivaÇ¦ || piÆt¡-viÆr¡j¡Ç m»½aÆbhµ-raÇy§Æ³¡¯ | aÆntariÇk½a¯ °viÆ¾varÀÇpaÆ ¡viÇv£¾a || 69b</w:t>
-      </w:r>
-    </w:p>
-    <w:p>
-      <w:pPr>
-        <w:widowControl w:val="0"/>
-        <w:autoSpaceDE w:val="0"/>
-        <w:autoSpaceDN w:val="0"/>
-        <w:adjustRightInd w:val="0"/>
-        <w:spacing w:after="0" w:line="240" w:lineRule="auto"/>
-        <w:rPr>
-          <w:rFonts w:ascii="BRH Latin" w:hAnsi="BRH Latin" w:cs="BRH Latin"/>
-          <w:color w:val="000000"/>
-          <w:sz w:val="40"/>
-          <w:szCs w:val="40"/>
-        </w:rPr>
-      </w:pPr>
-    </w:p>
-    <w:p>
-      <w:pPr>
-        <w:widowControl w:val="0"/>
-        <w:autoSpaceDE w:val="0"/>
-        <w:autoSpaceDN w:val="0"/>
-        <w:adjustRightInd w:val="0"/>
-        <w:spacing w:after="0" w:line="240" w:lineRule="auto"/>
-        <w:rPr>
-          <w:rFonts w:ascii="BRH Latin" w:hAnsi="BRH Latin" w:cs="BRH Latin"/>
-          <w:color w:val="000000"/>
-          <w:sz w:val="40"/>
-          <w:szCs w:val="40"/>
-        </w:rPr>
-      </w:pPr>
-      <w:r>
-        <w:rPr>
-          <w:rFonts w:ascii="BRH Latin" w:hAnsi="BRH Latin" w:cs="BRH Latin"/>
-          <w:color w:val="000000"/>
-          <w:sz w:val="40"/>
-          <w:szCs w:val="40"/>
-        </w:rPr>
-        <w:t>tamaÆrkairaÆbhyaÇrccanti vaÆthsa¯ | brahmaÆ santaÆ¯ brahmaÇ³¡ vaÆrddhayaÇnta¦ || brahmaÇ d£Æv¡naÇjanayat | brahmaÆ vi¾vaÇmiÆda¯ jagaÇt ||</w:t>
-      </w:r>
-      <w:r>
-        <w:rPr>
-          <w:rFonts w:ascii="BRH Latin" w:hAnsi="BRH Latin" w:cs="BRH Latin"/>
-          <w:color w:val="000000"/>
-          <w:sz w:val="40"/>
-          <w:szCs w:val="40"/>
-        </w:rPr>
-        <w:t xml:space="preserve"> </w:t>
-      </w:r>
-      <w:r>
-        <w:rPr>
-          <w:rFonts w:ascii="BRH Latin" w:hAnsi="BRH Latin" w:cs="BRH Latin"/>
-          <w:color w:val="000000"/>
-          <w:sz w:val="40"/>
-          <w:szCs w:val="40"/>
-        </w:rPr>
-        <w:t>brahmaÇ³a¦ k½aÆtra¯ nirmiÇta¯ | brahmaÇ br¡hmaÆ³a ¡Ætman¡È || aÆntaraÇsmi-nniÆm£ lµÆk¡¦ | aÆnta rvi¾vaÇmiÆda¯ jagaÇt |</w:t>
-      </w:r>
-      <w:r>
-        <w:rPr>
-          <w:rFonts w:ascii="BRH Latin" w:hAnsi="BRH Latin" w:cs="BRH Latin"/>
-          <w:color w:val="000000"/>
-          <w:sz w:val="40"/>
-          <w:szCs w:val="40"/>
-        </w:rPr>
-        <w:t xml:space="preserve"> </w:t>
-      </w:r>
-      <w:r>
-        <w:rPr>
-          <w:rFonts w:ascii="BRH Latin" w:hAnsi="BRH Latin" w:cs="BRH Latin"/>
-          <w:color w:val="000000"/>
-          <w:sz w:val="40"/>
-          <w:szCs w:val="40"/>
-        </w:rPr>
-        <w:t>brahmaiÆva bhÀÆt¡n¡Æ¯ jy£½¿haÈ¯ | t£naÆ kµÇ:'r.hatiÆ sparddhiÇtu || 70</w:t>
+      <w:r>
+        <w:rPr>
+          <w:rFonts w:ascii="BRH Latin" w:hAnsi="BRH Latin" w:cs="BRH Latin"/>
+          <w:color w:val="000000"/>
+          <w:sz w:val="40"/>
+          <w:szCs w:val="40"/>
+        </w:rPr>
+        <w:t xml:space="preserve"> || 70</w:t>
       </w:r>
     </w:p>
     <w:p>
@@ -44178,7 +44196,7 @@
         <w:sz w:val="32"/>
         <w:szCs w:val="32"/>
       </w:rPr>
-      <w:t>6</w:t>
+      <w:t>52</w:t>
     </w:r>
     <w:r>
       <w:rPr>
@@ -44327,7 +44345,7 @@
         <w:sz w:val="32"/>
         <w:szCs w:val="32"/>
       </w:rPr>
-      <w:t>5</w:t>
+      <w:t>53</w:t>
     </w:r>
     <w:r>
       <w:rPr>
@@ -44611,7 +44629,7 @@
             <w:sz w:val="32"/>
             <w:szCs w:val="32"/>
           </w:rPr>
-          <w:t>6</w:t>
+          <w:t>52</w:t>
         </w:r>
         <w:r>
           <w:rPr>
@@ -44725,7 +44743,7 @@
             <w:sz w:val="32"/>
             <w:szCs w:val="32"/>
           </w:rPr>
-          <w:t>5</w:t>
+          <w:t>53</w:t>
         </w:r>
         <w:r>
           <w:rPr>
@@ -45681,7 +45699,7 @@
 </file>
 
 <file path=customXml/itemProps1.xml><?xml version="1.0" encoding="utf-8"?>
-<ds:datastoreItem xmlns:ds="http://schemas.openxmlformats.org/officeDocument/2006/customXml" ds:itemID="{4315D611-A565-4D0B-B0B9-E8CB25C41B3E}">
+<ds:datastoreItem xmlns:ds="http://schemas.openxmlformats.org/officeDocument/2006/customXml" ds:itemID="{EA3DD656-FAC7-40C5-A869-AC46E6AC0ECF}">
   <ds:schemaRefs>
     <ds:schemaRef ds:uri="http://schemas.openxmlformats.org/officeDocument/2006/bibliography"/>
   </ds:schemaRefs>

</xml_diff>